<commit_message>
fix name and add scripts
</commit_message>
<xml_diff>
--- a/el_specgen/template/spec_titul.docx
+++ b/el_specgen/template/spec_titul.docx
@@ -2,6 +2,23 @@
 <file path=word/document.xml><?xml version="1.0" encoding="utf-8"?>
 <w:document xmlns:wpc="http://schemas.microsoft.com/office/word/2010/wordprocessingCanvas" xmlns:cx="http://schemas.microsoft.com/office/drawing/2014/chartex" xmlns:cx1="http://schemas.microsoft.com/office/drawing/2015/9/8/chartex" xmlns:cx2="http://schemas.microsoft.com/office/drawing/2015/10/21/chartex" xmlns:cx3="http://schemas.microsoft.com/office/drawing/2016/5/9/chartex" xmlns:cx4="http://schemas.microsoft.com/office/drawing/2016/5/10/chartex" xmlns:cx5="http://schemas.microsoft.com/office/drawing/2016/5/11/chartex" xmlns:cx6="http://schemas.microsoft.com/office/drawing/2016/5/12/chartex" xmlns:cx7="http://schemas.microsoft.com/office/drawing/2016/5/13/chartex" xmlns:cx8="http://schemas.microsoft.com/office/drawing/2016/5/14/chartex" xmlns:mc="http://schemas.openxmlformats.org/markup-compatibility/2006" xmlns:aink="http://schemas.microsoft.com/office/drawing/2016/ink" xmlns:am3d="http://schemas.microsoft.com/office/drawing/2017/model3d" xmlns:o="urn:schemas-microsoft-com:office:office" xmlns:oel="http://schemas.microsoft.com/office/2019/extlst" xmlns:r="http://schemas.openxmlformats.org/officeDocument/2006/relationships" xmlns:m="http://schemas.openxmlformats.org/officeDocument/2006/math" xmlns:v="urn:schemas-microsoft-com:vml" xmlns:wp14="http://schemas.microsoft.com/office/word/2010/wordprocessingDrawing" xmlns:wp="http://schemas.openxmlformats.org/drawingml/2006/wordprocessingDrawing" xmlns:w10="urn:schemas-microsoft-com:office:word" xmlns:w="http://schemas.openxmlformats.org/wordprocessingml/2006/main" xmlns:w14="http://schemas.microsoft.com/office/word/2010/wordml" xmlns:w15="http://schemas.microsoft.com/office/word/2012/wordml" xmlns:w16cex="http://schemas.microsoft.com/office/word/2018/wordml/cex" xmlns:w16cid="http://schemas.microsoft.com/office/word/2016/wordml/cid" xmlns:w16="http://schemas.microsoft.com/office/word/2018/wordml" xmlns:w16du="http://schemas.microsoft.com/office/word/2023/wordml/word16du" xmlns:w16sdtdh="http://schemas.microsoft.com/office/word/2020/wordml/sdtdatahash" xmlns:w16se="http://schemas.microsoft.com/office/word/2015/wordml/symex" xmlns:wpg="http://schemas.microsoft.com/office/word/2010/wordprocessingGroup" xmlns:wpi="http://schemas.microsoft.com/office/word/2010/wordprocessingInk" xmlns:wne="http://schemas.microsoft.com/office/word/2006/wordml" xmlns:wps="http://schemas.microsoft.com/office/word/2010/wordprocessingShape" mc:Ignorable="w14 w15 w16se w16cid w16 w16cex w16sdtdh wp14">
   <w:body>
+    <w:p>
+      <w:pPr>
+        <w:tabs>
+          <w:tab w:val="left" w:pos="9190"/>
+          <w:tab w:val="left" w:pos="9271"/>
+        </w:tabs>
+        <w:rPr>
+          <w:lang w:val="en-US"/>
+        </w:rPr>
+      </w:pPr>
+      <w:r>
+        <w:rPr>
+          <w:lang w:val="en-US"/>
+        </w:rPr>
+        <w:t>{{image}}</w:t>
+      </w:r>
+    </w:p>
     <w:p>
       <w:pPr>
         <w:pStyle w:val="tdnontocunorderedcaption"/>
@@ -48,7 +65,7 @@
 <w:ftr xmlns:wpc="http://schemas.microsoft.com/office/word/2010/wordprocessingCanvas" xmlns:cx="http://schemas.microsoft.com/office/drawing/2014/chartex" xmlns:cx1="http://schemas.microsoft.com/office/drawing/2015/9/8/chartex" xmlns:cx2="http://schemas.microsoft.com/office/drawing/2015/10/21/chartex" xmlns:cx3="http://schemas.microsoft.com/office/drawing/2016/5/9/chartex" xmlns:cx4="http://schemas.microsoft.com/office/drawing/2016/5/10/chartex" xmlns:cx5="http://schemas.microsoft.com/office/drawing/2016/5/11/chartex" xmlns:cx6="http://schemas.microsoft.com/office/drawing/2016/5/12/chartex" xmlns:cx7="http://schemas.microsoft.com/office/drawing/2016/5/13/chartex" xmlns:cx8="http://schemas.microsoft.com/office/drawing/2016/5/14/chartex" xmlns:mc="http://schemas.openxmlformats.org/markup-compatibility/2006" xmlns:aink="http://schemas.microsoft.com/office/drawing/2016/ink" xmlns:am3d="http://schemas.microsoft.com/office/drawing/2017/model3d" xmlns:o="urn:schemas-microsoft-com:office:office" xmlns:oel="http://schemas.microsoft.com/office/2019/extlst" xmlns:r="http://schemas.openxmlformats.org/officeDocument/2006/relationships" xmlns:m="http://schemas.openxmlformats.org/officeDocument/2006/math" xmlns:v="urn:schemas-microsoft-com:vml" xmlns:wp14="http://schemas.microsoft.com/office/word/2010/wordprocessingDrawing" xmlns:wp="http://schemas.openxmlformats.org/drawingml/2006/wordprocessingDrawing" xmlns:w10="urn:schemas-microsoft-com:office:word" xmlns:w="http://schemas.openxmlformats.org/wordprocessingml/2006/main" xmlns:w14="http://schemas.microsoft.com/office/word/2010/wordml" xmlns:w15="http://schemas.microsoft.com/office/word/2012/wordml" xmlns:w16cex="http://schemas.microsoft.com/office/word/2018/wordml/cex" xmlns:w16cid="http://schemas.microsoft.com/office/word/2016/wordml/cid" xmlns:w16="http://schemas.microsoft.com/office/word/2018/wordml" xmlns:w16du="http://schemas.microsoft.com/office/word/2023/wordml/word16du" xmlns:w16sdtdh="http://schemas.microsoft.com/office/word/2020/wordml/sdtdatahash" xmlns:w16se="http://schemas.microsoft.com/office/word/2015/wordml/symex" xmlns:wpg="http://schemas.microsoft.com/office/word/2010/wordprocessingGroup" xmlns:wpi="http://schemas.microsoft.com/office/word/2010/wordprocessingInk" xmlns:wne="http://schemas.microsoft.com/office/word/2006/wordml" xmlns:wps="http://schemas.microsoft.com/office/word/2010/wordprocessingShape" mc:Ignorable="w14 w15 w16se w16cid w16 w16cex w16sdtdh wp14">
   <w:p>
     <w:pPr>
-      <w:pStyle w:val="a7"/>
+      <w:pStyle w:val="Footer"/>
     </w:pPr>
   </w:p>
 </w:ftr>
@@ -58,7 +75,7 @@
 <w:ftr xmlns:wpc="http://schemas.microsoft.com/office/word/2010/wordprocessingCanvas" xmlns:cx="http://schemas.microsoft.com/office/drawing/2014/chartex" xmlns:cx1="http://schemas.microsoft.com/office/drawing/2015/9/8/chartex" xmlns:cx2="http://schemas.microsoft.com/office/drawing/2015/10/21/chartex" xmlns:cx3="http://schemas.microsoft.com/office/drawing/2016/5/9/chartex" xmlns:cx4="http://schemas.microsoft.com/office/drawing/2016/5/10/chartex" xmlns:cx5="http://schemas.microsoft.com/office/drawing/2016/5/11/chartex" xmlns:cx6="http://schemas.microsoft.com/office/drawing/2016/5/12/chartex" xmlns:cx7="http://schemas.microsoft.com/office/drawing/2016/5/13/chartex" xmlns:cx8="http://schemas.microsoft.com/office/drawing/2016/5/14/chartex" xmlns:mc="http://schemas.openxmlformats.org/markup-compatibility/2006" xmlns:aink="http://schemas.microsoft.com/office/drawing/2016/ink" xmlns:am3d="http://schemas.microsoft.com/office/drawing/2017/model3d" xmlns:o="urn:schemas-microsoft-com:office:office" xmlns:oel="http://schemas.microsoft.com/office/2019/extlst" xmlns:r="http://schemas.openxmlformats.org/officeDocument/2006/relationships" xmlns:m="http://schemas.openxmlformats.org/officeDocument/2006/math" xmlns:v="urn:schemas-microsoft-com:vml" xmlns:wp14="http://schemas.microsoft.com/office/word/2010/wordprocessingDrawing" xmlns:wp="http://schemas.openxmlformats.org/drawingml/2006/wordprocessingDrawing" xmlns:w10="urn:schemas-microsoft-com:office:word" xmlns:w="http://schemas.openxmlformats.org/wordprocessingml/2006/main" xmlns:w14="http://schemas.microsoft.com/office/word/2010/wordml" xmlns:w15="http://schemas.microsoft.com/office/word/2012/wordml" xmlns:w16cex="http://schemas.microsoft.com/office/word/2018/wordml/cex" xmlns:w16cid="http://schemas.microsoft.com/office/word/2016/wordml/cid" xmlns:w16="http://schemas.microsoft.com/office/word/2018/wordml" xmlns:w16du="http://schemas.microsoft.com/office/word/2023/wordml/word16du" xmlns:w16sdtdh="http://schemas.microsoft.com/office/word/2020/wordml/sdtdatahash" xmlns:w16se="http://schemas.microsoft.com/office/word/2015/wordml/symex" xmlns:wpg="http://schemas.microsoft.com/office/word/2010/wordprocessingGroup" xmlns:wpi="http://schemas.microsoft.com/office/word/2010/wordprocessingInk" xmlns:wne="http://schemas.microsoft.com/office/word/2006/wordml" xmlns:wps="http://schemas.microsoft.com/office/word/2010/wordprocessingShape" mc:Ignorable="w14 w15 w16se w16cid w16 w16cex w16sdtdh wp14">
   <w:p>
     <w:pPr>
-      <w:pStyle w:val="a7"/>
+      <w:pStyle w:val="Footer"/>
     </w:pPr>
   </w:p>
 </w:ftr>
@@ -68,7 +85,7 @@
 <w:ftr xmlns:wpc="http://schemas.microsoft.com/office/word/2010/wordprocessingCanvas" xmlns:cx="http://schemas.microsoft.com/office/drawing/2014/chartex" xmlns:cx1="http://schemas.microsoft.com/office/drawing/2015/9/8/chartex" xmlns:cx2="http://schemas.microsoft.com/office/drawing/2015/10/21/chartex" xmlns:cx3="http://schemas.microsoft.com/office/drawing/2016/5/9/chartex" xmlns:cx4="http://schemas.microsoft.com/office/drawing/2016/5/10/chartex" xmlns:cx5="http://schemas.microsoft.com/office/drawing/2016/5/11/chartex" xmlns:cx6="http://schemas.microsoft.com/office/drawing/2016/5/12/chartex" xmlns:cx7="http://schemas.microsoft.com/office/drawing/2016/5/13/chartex" xmlns:cx8="http://schemas.microsoft.com/office/drawing/2016/5/14/chartex" xmlns:mc="http://schemas.openxmlformats.org/markup-compatibility/2006" xmlns:aink="http://schemas.microsoft.com/office/drawing/2016/ink" xmlns:am3d="http://schemas.microsoft.com/office/drawing/2017/model3d" xmlns:o="urn:schemas-microsoft-com:office:office" xmlns:oel="http://schemas.microsoft.com/office/2019/extlst" xmlns:r="http://schemas.openxmlformats.org/officeDocument/2006/relationships" xmlns:m="http://schemas.openxmlformats.org/officeDocument/2006/math" xmlns:v="urn:schemas-microsoft-com:vml" xmlns:wp14="http://schemas.microsoft.com/office/word/2010/wordprocessingDrawing" xmlns:wp="http://schemas.openxmlformats.org/drawingml/2006/wordprocessingDrawing" xmlns:w10="urn:schemas-microsoft-com:office:word" xmlns:w="http://schemas.openxmlformats.org/wordprocessingml/2006/main" xmlns:w14="http://schemas.microsoft.com/office/word/2010/wordml" xmlns:w15="http://schemas.microsoft.com/office/word/2012/wordml" xmlns:w16cex="http://schemas.microsoft.com/office/word/2018/wordml/cex" xmlns:w16cid="http://schemas.microsoft.com/office/word/2016/wordml/cid" xmlns:w16="http://schemas.microsoft.com/office/word/2018/wordml" xmlns:w16du="http://schemas.microsoft.com/office/word/2023/wordml/word16du" xmlns:w16sdtdh="http://schemas.microsoft.com/office/word/2020/wordml/sdtdatahash" xmlns:w16se="http://schemas.microsoft.com/office/word/2015/wordml/symex" xmlns:wpg="http://schemas.microsoft.com/office/word/2010/wordprocessingGroup" xmlns:wpi="http://schemas.microsoft.com/office/word/2010/wordprocessingInk" xmlns:wne="http://schemas.microsoft.com/office/word/2006/wordml" xmlns:wps="http://schemas.microsoft.com/office/word/2010/wordprocessingShape" mc:Ignorable="w14 w15 w16se w16cid w16 w16cex w16sdtdh wp14">
   <w:p>
     <w:pPr>
-      <w:pStyle w:val="a7"/>
+      <w:pStyle w:val="Footer"/>
     </w:pPr>
   </w:p>
 </w:ftr>
@@ -97,7 +114,7 @@
 <w:hdr xmlns:wpc="http://schemas.microsoft.com/office/word/2010/wordprocessingCanvas" xmlns:cx="http://schemas.microsoft.com/office/drawing/2014/chartex" xmlns:cx1="http://schemas.microsoft.com/office/drawing/2015/9/8/chartex" xmlns:cx2="http://schemas.microsoft.com/office/drawing/2015/10/21/chartex" xmlns:cx3="http://schemas.microsoft.com/office/drawing/2016/5/9/chartex" xmlns:cx4="http://schemas.microsoft.com/office/drawing/2016/5/10/chartex" xmlns:cx5="http://schemas.microsoft.com/office/drawing/2016/5/11/chartex" xmlns:cx6="http://schemas.microsoft.com/office/drawing/2016/5/12/chartex" xmlns:cx7="http://schemas.microsoft.com/office/drawing/2016/5/13/chartex" xmlns:cx8="http://schemas.microsoft.com/office/drawing/2016/5/14/chartex" xmlns:mc="http://schemas.openxmlformats.org/markup-compatibility/2006" xmlns:aink="http://schemas.microsoft.com/office/drawing/2016/ink" xmlns:am3d="http://schemas.microsoft.com/office/drawing/2017/model3d" xmlns:o="urn:schemas-microsoft-com:office:office" xmlns:oel="http://schemas.microsoft.com/office/2019/extlst" xmlns:r="http://schemas.openxmlformats.org/officeDocument/2006/relationships" xmlns:m="http://schemas.openxmlformats.org/officeDocument/2006/math" xmlns:v="urn:schemas-microsoft-com:vml" xmlns:wp14="http://schemas.microsoft.com/office/word/2010/wordprocessingDrawing" xmlns:wp="http://schemas.openxmlformats.org/drawingml/2006/wordprocessingDrawing" xmlns:w10="urn:schemas-microsoft-com:office:word" xmlns:w="http://schemas.openxmlformats.org/wordprocessingml/2006/main" xmlns:w14="http://schemas.microsoft.com/office/word/2010/wordml" xmlns:w15="http://schemas.microsoft.com/office/word/2012/wordml" xmlns:w16cex="http://schemas.microsoft.com/office/word/2018/wordml/cex" xmlns:w16cid="http://schemas.microsoft.com/office/word/2016/wordml/cid" xmlns:w16="http://schemas.microsoft.com/office/word/2018/wordml" xmlns:w16du="http://schemas.microsoft.com/office/word/2023/wordml/word16du" xmlns:w16sdtdh="http://schemas.microsoft.com/office/word/2020/wordml/sdtdatahash" xmlns:w16se="http://schemas.microsoft.com/office/word/2015/wordml/symex" xmlns:wpg="http://schemas.microsoft.com/office/word/2010/wordprocessingGroup" xmlns:wpi="http://schemas.microsoft.com/office/word/2010/wordprocessingInk" xmlns:wne="http://schemas.microsoft.com/office/word/2006/wordml" xmlns:wps="http://schemas.microsoft.com/office/word/2010/wordprocessingShape" mc:Ignorable="w14 w15 w16se w16cid w16 w16cex w16sdtdh wp14">
   <w:p>
     <w:pPr>
-      <w:pStyle w:val="a5"/>
+      <w:pStyle w:val="Header"/>
     </w:pPr>
   </w:p>
 </w:hdr>
@@ -107,7 +124,7 @@
 <w:hdr xmlns:wpc="http://schemas.microsoft.com/office/word/2010/wordprocessingCanvas" xmlns:cx="http://schemas.microsoft.com/office/drawing/2014/chartex" xmlns:cx1="http://schemas.microsoft.com/office/drawing/2015/9/8/chartex" xmlns:cx2="http://schemas.microsoft.com/office/drawing/2015/10/21/chartex" xmlns:cx3="http://schemas.microsoft.com/office/drawing/2016/5/9/chartex" xmlns:cx4="http://schemas.microsoft.com/office/drawing/2016/5/10/chartex" xmlns:cx5="http://schemas.microsoft.com/office/drawing/2016/5/11/chartex" xmlns:cx6="http://schemas.microsoft.com/office/drawing/2016/5/12/chartex" xmlns:cx7="http://schemas.microsoft.com/office/drawing/2016/5/13/chartex" xmlns:cx8="http://schemas.microsoft.com/office/drawing/2016/5/14/chartex" xmlns:mc="http://schemas.openxmlformats.org/markup-compatibility/2006" xmlns:aink="http://schemas.microsoft.com/office/drawing/2016/ink" xmlns:am3d="http://schemas.microsoft.com/office/drawing/2017/model3d" xmlns:o="urn:schemas-microsoft-com:office:office" xmlns:oel="http://schemas.microsoft.com/office/2019/extlst" xmlns:r="http://schemas.openxmlformats.org/officeDocument/2006/relationships" xmlns:m="http://schemas.openxmlformats.org/officeDocument/2006/math" xmlns:v="urn:schemas-microsoft-com:vml" xmlns:wp14="http://schemas.microsoft.com/office/word/2010/wordprocessingDrawing" xmlns:wp="http://schemas.openxmlformats.org/drawingml/2006/wordprocessingDrawing" xmlns:w10="urn:schemas-microsoft-com:office:word" xmlns:w="http://schemas.openxmlformats.org/wordprocessingml/2006/main" xmlns:w14="http://schemas.microsoft.com/office/word/2010/wordml" xmlns:w15="http://schemas.microsoft.com/office/word/2012/wordml" xmlns:w16cex="http://schemas.microsoft.com/office/word/2018/wordml/cex" xmlns:w16cid="http://schemas.microsoft.com/office/word/2016/wordml/cid" xmlns:w16="http://schemas.microsoft.com/office/word/2018/wordml" xmlns:w16du="http://schemas.microsoft.com/office/word/2023/wordml/word16du" xmlns:w16sdtdh="http://schemas.microsoft.com/office/word/2020/wordml/sdtdatahash" xmlns:w16se="http://schemas.microsoft.com/office/word/2015/wordml/symex" xmlns:wpg="http://schemas.microsoft.com/office/word/2010/wordprocessingGroup" xmlns:wpi="http://schemas.microsoft.com/office/word/2010/wordprocessingInk" xmlns:wne="http://schemas.microsoft.com/office/word/2006/wordml" xmlns:wps="http://schemas.microsoft.com/office/word/2010/wordprocessingShape" mc:Ignorable="w14 w15 w16se w16cid w16 w16cex w16sdtdh wp14">
   <w:p>
     <w:pPr>
-      <w:pStyle w:val="a4"/>
+      <w:pStyle w:val="a"/>
     </w:pPr>
     <w:r>
       <w:rPr>
@@ -240,7 +257,6 @@
                               <w:pPr>
                                 <w:jc w:val="center"/>
                               </w:pPr>
-                              <w:proofErr w:type="spellStart"/>
                               <w:r>
                                 <w:rPr>
                                   <w:rFonts w:ascii="Arial" w:hAnsi="Arial"/>
@@ -249,18 +265,7 @@
                                   <w:sz w:val="16"/>
                                   <w:szCs w:val="16"/>
                                 </w:rPr>
-                                <w:t>Взам</w:t>
-                              </w:r>
-                              <w:proofErr w:type="spellEnd"/>
-                              <w:r>
-                                <w:rPr>
-                                  <w:rFonts w:ascii="Arial" w:hAnsi="Arial"/>
-                                  <w:i/>
-                                  <w:iCs/>
-                                  <w:sz w:val="16"/>
-                                  <w:szCs w:val="16"/>
-                                </w:rPr>
-                                <w:t>. инв. №</w:t>
+                                <w:t>Взам. инв. №</w:t>
                               </w:r>
                             </w:p>
                           </w:txbxContent>
@@ -301,29 +306,7 @@
                                   <w:sz w:val="16"/>
                                   <w:szCs w:val="16"/>
                                 </w:rPr>
-                                <w:t xml:space="preserve">Инв. № </w:t>
-                              </w:r>
-                              <w:proofErr w:type="spellStart"/>
-                              <w:r>
-                                <w:rPr>
-                                  <w:rFonts w:ascii="Arial" w:hAnsi="Arial"/>
-                                  <w:i/>
-                                  <w:iCs/>
-                                  <w:sz w:val="16"/>
-                                  <w:szCs w:val="16"/>
-                                </w:rPr>
-                                <w:t>дубл</w:t>
-                              </w:r>
-                              <w:proofErr w:type="spellEnd"/>
-                              <w:r>
-                                <w:rPr>
-                                  <w:rFonts w:ascii="Arial" w:hAnsi="Arial"/>
-                                  <w:i/>
-                                  <w:iCs/>
-                                  <w:sz w:val="16"/>
-                                  <w:szCs w:val="16"/>
-                                </w:rPr>
-                                <w:t>.</w:t>
+                                <w:t>Инв. № дубл.</w:t>
                               </w:r>
                             </w:p>
                           </w:txbxContent>
@@ -836,7 +819,6 @@
                         <wps:txbx>
                           <w:txbxContent>
                             <w:p>
-                              <w:proofErr w:type="spellStart"/>
                               <w:r>
                                 <w:rPr>
                                   <w:rFonts w:ascii="Arial" w:hAnsi="Arial"/>
@@ -845,18 +827,7 @@
                                   <w:sz w:val="16"/>
                                   <w:szCs w:val="16"/>
                                 </w:rPr>
-                                <w:t>Разраб</w:t>
-                              </w:r>
-                              <w:proofErr w:type="spellEnd"/>
-                              <w:r>
-                                <w:rPr>
-                                  <w:rFonts w:ascii="Arial" w:hAnsi="Arial"/>
-                                  <w:i/>
-                                  <w:iCs/>
-                                  <w:sz w:val="16"/>
-                                  <w:szCs w:val="16"/>
-                                </w:rPr>
-                                <w:t>.</w:t>
+                                <w:t>Разраб.</w:t>
                               </w:r>
                             </w:p>
                           </w:txbxContent>
@@ -1018,31 +989,7 @@
                                   <w:szCs w:val="32"/>
                                   <w:lang w:val="en-US"/>
                                 </w:rPr>
-                                <w:t>{{</w:t>
-                              </w:r>
-                              <w:proofErr w:type="spellStart"/>
-                              <w:r>
-                                <w:rPr>
-                                  <w:rFonts w:ascii="Arial" w:hAnsi="Arial"/>
-                                  <w:i/>
-                                  <w:iCs/>
-                                  <w:sz w:val="32"/>
-                                  <w:szCs w:val="32"/>
-                                  <w:lang w:val="en-US"/>
-                                </w:rPr>
-                                <w:t>project_name</w:t>
-                              </w:r>
-                              <w:proofErr w:type="spellEnd"/>
-                              <w:r>
-                                <w:rPr>
-                                  <w:rFonts w:ascii="Arial" w:hAnsi="Arial"/>
-                                  <w:i/>
-                                  <w:iCs/>
-                                  <w:sz w:val="32"/>
-                                  <w:szCs w:val="32"/>
-                                  <w:lang w:val="en-US"/>
-                                </w:rPr>
-                                <w:t>}}</w:t>
+                                <w:t>{{project_name}}</w:t>
                               </w:r>
                             </w:p>
                           </w:txbxContent>
@@ -1952,7 +1899,6 @@
                         <w:pPr>
                           <w:jc w:val="center"/>
                         </w:pPr>
-                        <w:proofErr w:type="spellStart"/>
                         <w:r>
                           <w:rPr>
                             <w:rFonts w:ascii="Arial" w:hAnsi="Arial"/>
@@ -1961,18 +1907,7 @@
                             <w:sz w:val="16"/>
                             <w:szCs w:val="16"/>
                           </w:rPr>
-                          <w:t>Взам</w:t>
-                        </w:r>
-                        <w:proofErr w:type="spellEnd"/>
-                        <w:r>
-                          <w:rPr>
-                            <w:rFonts w:ascii="Arial" w:hAnsi="Arial"/>
-                            <w:i/>
-                            <w:iCs/>
-                            <w:sz w:val="16"/>
-                            <w:szCs w:val="16"/>
-                          </w:rPr>
-                          <w:t>. инв. №</w:t>
+                          <w:t>Взам. инв. №</w:t>
                         </w:r>
                       </w:p>
                     </w:txbxContent>
@@ -1994,29 +1929,7 @@
                             <w:sz w:val="16"/>
                             <w:szCs w:val="16"/>
                           </w:rPr>
-                          <w:t xml:space="preserve">Инв. № </w:t>
-                        </w:r>
-                        <w:proofErr w:type="spellStart"/>
-                        <w:r>
-                          <w:rPr>
-                            <w:rFonts w:ascii="Arial" w:hAnsi="Arial"/>
-                            <w:i/>
-                            <w:iCs/>
-                            <w:sz w:val="16"/>
-                            <w:szCs w:val="16"/>
-                          </w:rPr>
-                          <w:t>дубл</w:t>
-                        </w:r>
-                        <w:proofErr w:type="spellEnd"/>
-                        <w:r>
-                          <w:rPr>
-                            <w:rFonts w:ascii="Arial" w:hAnsi="Arial"/>
-                            <w:i/>
-                            <w:iCs/>
-                            <w:sz w:val="16"/>
-                            <w:szCs w:val="16"/>
-                          </w:rPr>
-                          <w:t>.</w:t>
+                          <w:t>Инв. № дубл.</w:t>
                         </w:r>
                       </w:p>
                     </w:txbxContent>
@@ -2207,7 +2120,6 @@
                   <v:textbox inset="0,0,0,0">
                     <w:txbxContent>
                       <w:p>
-                        <w:proofErr w:type="spellStart"/>
                         <w:r>
                           <w:rPr>
                             <w:rFonts w:ascii="Arial" w:hAnsi="Arial"/>
@@ -2216,18 +2128,7 @@
                             <w:sz w:val="16"/>
                             <w:szCs w:val="16"/>
                           </w:rPr>
-                          <w:t>Разраб</w:t>
-                        </w:r>
-                        <w:proofErr w:type="spellEnd"/>
-                        <w:r>
-                          <w:rPr>
-                            <w:rFonts w:ascii="Arial" w:hAnsi="Arial"/>
-                            <w:i/>
-                            <w:iCs/>
-                            <w:sz w:val="16"/>
-                            <w:szCs w:val="16"/>
-                          </w:rPr>
-                          <w:t>.</w:t>
+                          <w:t>Разраб.</w:t>
                         </w:r>
                       </w:p>
                     </w:txbxContent>
@@ -2313,31 +2214,7 @@
                             <w:szCs w:val="32"/>
                             <w:lang w:val="en-US"/>
                           </w:rPr>
-                          <w:t>{{</w:t>
-                        </w:r>
-                        <w:proofErr w:type="spellStart"/>
-                        <w:r>
-                          <w:rPr>
-                            <w:rFonts w:ascii="Arial" w:hAnsi="Arial"/>
-                            <w:i/>
-                            <w:iCs/>
-                            <w:sz w:val="32"/>
-                            <w:szCs w:val="32"/>
-                            <w:lang w:val="en-US"/>
-                          </w:rPr>
-                          <w:t>project_name</w:t>
-                        </w:r>
-                        <w:proofErr w:type="spellEnd"/>
-                        <w:r>
-                          <w:rPr>
-                            <w:rFonts w:ascii="Arial" w:hAnsi="Arial"/>
-                            <w:i/>
-                            <w:iCs/>
-                            <w:sz w:val="32"/>
-                            <w:szCs w:val="32"/>
-                            <w:lang w:val="en-US"/>
-                          </w:rPr>
-                          <w:t>}}</w:t>
+                          <w:t>{{project_name}}</w:t>
                         </w:r>
                       </w:p>
                     </w:txbxContent>
@@ -2660,7 +2537,7 @@
 <w:hdr xmlns:wpc="http://schemas.microsoft.com/office/word/2010/wordprocessingCanvas" xmlns:cx="http://schemas.microsoft.com/office/drawing/2014/chartex" xmlns:cx1="http://schemas.microsoft.com/office/drawing/2015/9/8/chartex" xmlns:cx2="http://schemas.microsoft.com/office/drawing/2015/10/21/chartex" xmlns:cx3="http://schemas.microsoft.com/office/drawing/2016/5/9/chartex" xmlns:cx4="http://schemas.microsoft.com/office/drawing/2016/5/10/chartex" xmlns:cx5="http://schemas.microsoft.com/office/drawing/2016/5/11/chartex" xmlns:cx6="http://schemas.microsoft.com/office/drawing/2016/5/12/chartex" xmlns:cx7="http://schemas.microsoft.com/office/drawing/2016/5/13/chartex" xmlns:cx8="http://schemas.microsoft.com/office/drawing/2016/5/14/chartex" xmlns:mc="http://schemas.openxmlformats.org/markup-compatibility/2006" xmlns:aink="http://schemas.microsoft.com/office/drawing/2016/ink" xmlns:am3d="http://schemas.microsoft.com/office/drawing/2017/model3d" xmlns:o="urn:schemas-microsoft-com:office:office" xmlns:oel="http://schemas.microsoft.com/office/2019/extlst" xmlns:r="http://schemas.openxmlformats.org/officeDocument/2006/relationships" xmlns:m="http://schemas.openxmlformats.org/officeDocument/2006/math" xmlns:v="urn:schemas-microsoft-com:vml" xmlns:wp14="http://schemas.microsoft.com/office/word/2010/wordprocessingDrawing" xmlns:wp="http://schemas.openxmlformats.org/drawingml/2006/wordprocessingDrawing" xmlns:w10="urn:schemas-microsoft-com:office:word" xmlns:w="http://schemas.openxmlformats.org/wordprocessingml/2006/main" xmlns:w14="http://schemas.microsoft.com/office/word/2010/wordml" xmlns:w15="http://schemas.microsoft.com/office/word/2012/wordml" xmlns:w16cex="http://schemas.microsoft.com/office/word/2018/wordml/cex" xmlns:w16cid="http://schemas.microsoft.com/office/word/2016/wordml/cid" xmlns:w16="http://schemas.microsoft.com/office/word/2018/wordml" xmlns:w16du="http://schemas.microsoft.com/office/word/2023/wordml/word16du" xmlns:w16sdtdh="http://schemas.microsoft.com/office/word/2020/wordml/sdtdatahash" xmlns:w16se="http://schemas.microsoft.com/office/word/2015/wordml/symex" xmlns:wpg="http://schemas.microsoft.com/office/word/2010/wordprocessingGroup" xmlns:wpi="http://schemas.microsoft.com/office/word/2010/wordprocessingInk" xmlns:wne="http://schemas.microsoft.com/office/word/2006/wordml" xmlns:wps="http://schemas.microsoft.com/office/word/2010/wordprocessingShape" mc:Ignorable="w14 w15 w16se w16cid w16 w16cex w16sdtdh wp14">
   <w:p>
     <w:pPr>
-      <w:pStyle w:val="a5"/>
+      <w:pStyle w:val="Header"/>
     </w:pPr>
   </w:p>
 </w:hdr>
@@ -3067,7 +2944,7 @@
     <w:lsdException w:name="Unresolved Mention" w:semiHidden="1" w:unhideWhenUsed="1"/>
     <w:lsdException w:name="Smart Link" w:semiHidden="1" w:unhideWhenUsed="1"/>
   </w:latentStyles>
-  <w:style w:type="paragraph" w:default="1" w:styleId="a">
+  <w:style w:type="paragraph" w:default="1" w:styleId="Normal">
     <w:name w:val="Normal"/>
     <w:qFormat/>
     <w:rPr>
@@ -3078,13 +2955,13 @@
       <w:u w:color="000000"/>
     </w:rPr>
   </w:style>
-  <w:style w:type="character" w:default="1" w:styleId="a0">
+  <w:style w:type="character" w:default="1" w:styleId="DefaultParagraphFont">
     <w:name w:val="Default Paragraph Font"/>
     <w:uiPriority w:val="1"/>
     <w:semiHidden/>
     <w:unhideWhenUsed/>
   </w:style>
-  <w:style w:type="table" w:default="1" w:styleId="a1">
+  <w:style w:type="table" w:default="1" w:styleId="TableNormal">
     <w:name w:val="Normal Table"/>
     <w:uiPriority w:val="99"/>
     <w:semiHidden/>
@@ -3099,20 +2976,20 @@
       </w:tblCellMar>
     </w:tblPr>
   </w:style>
-  <w:style w:type="numbering" w:default="1" w:styleId="a2">
+  <w:style w:type="numbering" w:default="1" w:styleId="NoList">
     <w:name w:val="No List"/>
     <w:uiPriority w:val="99"/>
     <w:semiHidden/>
     <w:unhideWhenUsed/>
   </w:style>
-  <w:style w:type="character" w:styleId="a3">
+  <w:style w:type="character" w:styleId="Hyperlink">
     <w:name w:val="Hyperlink"/>
     <w:rPr>
       <w:u w:val="single"/>
     </w:rPr>
   </w:style>
-  <w:style w:type="table" w:customStyle="1" w:styleId="TableNormal">
-    <w:name w:val="Table Normal"/>
+  <w:style w:type="table" w:customStyle="1" w:styleId="TableNormal1">
+    <w:name w:val="Table Normal1"/>
     <w:tblPr>
       <w:tblInd w:w="0" w:type="dxa"/>
       <w:tblCellMar>
@@ -3123,7 +3000,7 @@
       </w:tblCellMar>
     </w:tblPr>
   </w:style>
-  <w:style w:type="paragraph" w:customStyle="1" w:styleId="a4">
+  <w:style w:type="paragraph" w:customStyle="1" w:styleId="a">
     <w:name w:val="Колонтитулы"/>
     <w:pPr>
       <w:tabs>
@@ -3160,10 +3037,10 @@
       <w:u w:color="000000"/>
     </w:rPr>
   </w:style>
-  <w:style w:type="paragraph" w:styleId="a5">
+  <w:style w:type="paragraph" w:styleId="Header">
     <w:name w:val="header"/>
-    <w:basedOn w:val="a"/>
-    <w:link w:val="a6"/>
+    <w:basedOn w:val="Normal"/>
+    <w:link w:val="HeaderChar"/>
     <w:uiPriority w:val="99"/>
     <w:unhideWhenUsed/>
     <w:rsid w:val="00DD430A"/>
@@ -3174,10 +3051,10 @@
       </w:tabs>
     </w:pPr>
   </w:style>
-  <w:style w:type="character" w:customStyle="1" w:styleId="a6">
-    <w:name w:val="Верхний колонтитул Знак"/>
-    <w:basedOn w:val="a0"/>
-    <w:link w:val="a5"/>
+  <w:style w:type="character" w:customStyle="1" w:styleId="HeaderChar">
+    <w:name w:val="Header Char"/>
+    <w:basedOn w:val="DefaultParagraphFont"/>
+    <w:link w:val="Header"/>
     <w:uiPriority w:val="99"/>
     <w:rsid w:val="00DD430A"/>
     <w:rPr>
@@ -3188,10 +3065,10 @@
       <w:u w:color="000000"/>
     </w:rPr>
   </w:style>
-  <w:style w:type="paragraph" w:styleId="a7">
+  <w:style w:type="paragraph" w:styleId="Footer">
     <w:name w:val="footer"/>
-    <w:basedOn w:val="a"/>
-    <w:link w:val="a8"/>
+    <w:basedOn w:val="Normal"/>
+    <w:link w:val="FooterChar"/>
     <w:uiPriority w:val="99"/>
     <w:unhideWhenUsed/>
     <w:rsid w:val="00DD430A"/>
@@ -3202,10 +3079,10 @@
       </w:tabs>
     </w:pPr>
   </w:style>
-  <w:style w:type="character" w:customStyle="1" w:styleId="a8">
-    <w:name w:val="Нижний колонтитул Знак"/>
-    <w:basedOn w:val="a0"/>
-    <w:link w:val="a7"/>
+  <w:style w:type="character" w:customStyle="1" w:styleId="FooterChar">
+    <w:name w:val="Footer Char"/>
+    <w:basedOn w:val="DefaultParagraphFont"/>
+    <w:link w:val="Footer"/>
     <w:uiPriority w:val="99"/>
     <w:rsid w:val="00DD430A"/>
     <w:rPr>

</xml_diff>